<commit_message>
Set by Caller magnitude
added new gameplay tag for damage and projectiles will now get that tag before applying a spec handle; as a result they will carry key/value pair of tag and damage value, so that damage value is controlled by the ability, not the effect
</commit_message>
<xml_diff>
--- a/Documentation/Damage.docx
+++ b/Documentation/Damage.docx
@@ -201,7 +201,31 @@
         </w:numPr>
       </w:pPr>
       <w:r>
-        <w:t>There are ways t respond to attribute changes in the attribute set eg PostGameplayEffectExecute is used to check if the attribute that has changed is the Incoming Damage Meta Attribute. If so, we then calculate if there was a Block, a Crit, is there an Intelligence/Strength Bonus. Whatever, we perform those calculations to determine the final real amount of damage actually inflicted</w:t>
+        <w:t xml:space="preserve">There are ways </w:t>
+      </w:r>
+      <w:proofErr w:type="spellStart"/>
+      <w:r>
+        <w:t>t</w:t>
+      </w:r>
+      <w:proofErr w:type="spellEnd"/>
+      <w:r>
+        <w:t xml:space="preserve"> respond to attribute changes in the attribute set </w:t>
+      </w:r>
+      <w:proofErr w:type="spellStart"/>
+      <w:r>
+        <w:t>eg</w:t>
+      </w:r>
+      <w:proofErr w:type="spellEnd"/>
+      <w:r>
+        <w:t xml:space="preserve"> </w:t>
+      </w:r>
+      <w:proofErr w:type="spellStart"/>
+      <w:r>
+        <w:t>PostGameplayEffectExecute</w:t>
+      </w:r>
+      <w:proofErr w:type="spellEnd"/>
+      <w:r>
+        <w:t xml:space="preserve"> is used to check if the attribute that has changed is the Incoming Damage Meta Attribute. If so, we then calculate if there was a Block, a Crit, is there an Intelligence/Strength Bonus. Whatever, we perform those calculations to determine the final real amount of damage actually inflicted</w:t>
       </w:r>
       <w:r>
         <w:t xml:space="preserve"> and then subtract that number from Health</w:t>
@@ -296,8 +320,29 @@
         </w:numPr>
       </w:pPr>
       <w:r>
-        <w:t>The Incoming Damage is set by the GE, and the Attribute Set performs the calculations it needs to and then zero out the Incoming Damage Meta, Set the Value of Health and then respond in any other ways needed eg floating text (which may be a different colour depending on bock or crit), apply debuff effects, damage over time, stuns, hit react anim</w:t>
-      </w:r>
+        <w:t xml:space="preserve">The Incoming Damage is set by the GE, and the Attribute Set performs the calculations it needs to and then zero out the Incoming Damage Meta, Set the Value of Health and then respond in any other ways needed </w:t>
+      </w:r>
+      <w:proofErr w:type="spellStart"/>
+      <w:r>
+        <w:t>eg</w:t>
+      </w:r>
+      <w:proofErr w:type="spellEnd"/>
+      <w:r>
+        <w:t xml:space="preserve"> floating text (which may be a different colour depending on bock or crit), apply </w:t>
+      </w:r>
+      <w:proofErr w:type="spellStart"/>
+      <w:r>
+        <w:t>debuff</w:t>
+      </w:r>
+      <w:proofErr w:type="spellEnd"/>
+      <w:r>
+        <w:t xml:space="preserve"> effects, damage over time, stuns, hit react </w:t>
+      </w:r>
+      <w:proofErr w:type="spellStart"/>
+      <w:r>
+        <w:t>anim</w:t>
+      </w:r>
+      <w:proofErr w:type="spellEnd"/>
     </w:p>
     <w:p>
       <w:pPr>
@@ -340,7 +385,15 @@
     <w:p/>
     <w:p>
       <w:r>
-        <w:t>In GE_Damage:</w:t>
+        <w:t xml:space="preserve">In </w:t>
+      </w:r>
+      <w:proofErr w:type="spellStart"/>
+      <w:r>
+        <w:t>GE_Damage</w:t>
+      </w:r>
+      <w:proofErr w:type="spellEnd"/>
+      <w:r>
+        <w:t>:</w:t>
       </w:r>
     </w:p>
     <w:p>
@@ -445,7 +498,23 @@
     </w:p>
     <w:p>
       <w:r>
-        <w:t>Easy enough. Note that the UPROPERTY includes a category and BP Readonly, like the other attributes, but there is NO ReplicatedUsing, because this is not a replicated attribute</w:t>
+        <w:t xml:space="preserve">Easy enough. Note that the UPROPERTY includes a category and BP </w:t>
+      </w:r>
+      <w:proofErr w:type="spellStart"/>
+      <w:r>
+        <w:t>Readonly</w:t>
+      </w:r>
+      <w:proofErr w:type="spellEnd"/>
+      <w:r>
+        <w:t xml:space="preserve">, like the other attributes, but there is NO </w:t>
+      </w:r>
+      <w:proofErr w:type="spellStart"/>
+      <w:r>
+        <w:t>ReplicatedUsing</w:t>
+      </w:r>
+      <w:proofErr w:type="spellEnd"/>
+      <w:r>
+        <w:t>, because this is not a replicated attribute</w:t>
       </w:r>
     </w:p>
     <w:p/>
@@ -515,8 +584,29 @@
     <w:p/>
     <w:p>
       <w:r>
-        <w:t>Here we can see it the attribute data has the attribute IncomingDamage, in exactly the same way we check for GetHealthAttribute and GetManaAttribute</w:t>
-      </w:r>
+        <w:t xml:space="preserve">Here we can see it the attribute data has the attribute </w:t>
+      </w:r>
+      <w:proofErr w:type="spellStart"/>
+      <w:r>
+        <w:t>IncomingDamage</w:t>
+      </w:r>
+      <w:proofErr w:type="spellEnd"/>
+      <w:r>
+        <w:t xml:space="preserve">, in exactly the same way we check for </w:t>
+      </w:r>
+      <w:proofErr w:type="spellStart"/>
+      <w:r>
+        <w:t>GetHealthAttribute</w:t>
+      </w:r>
+      <w:proofErr w:type="spellEnd"/>
+      <w:r>
+        <w:t xml:space="preserve"> and </w:t>
+      </w:r>
+      <w:proofErr w:type="spellStart"/>
+      <w:r>
+        <w:t>GetManaAttribute</w:t>
+      </w:r>
+      <w:proofErr w:type="spellEnd"/>
     </w:p>
     <w:p>
       <w:r>
@@ -562,18 +652,47 @@
     </w:p>
     <w:p>
       <w:r>
-        <w:t>So, inside the if check we know we are getting a change to the IncomingDamage Meta Attribute</w:t>
-      </w:r>
-    </w:p>
-    <w:p>
-      <w:r>
-        <w:t>As IncomingDamage is a Meta, it should be used for it’s value and then reset to zero – we will consume that data!</w:t>
-      </w:r>
-    </w:p>
-    <w:p>
-      <w:r>
-        <w:t>To do this we will make a local float variable that has the value IncomingDamage</w:t>
-      </w:r>
+        <w:t xml:space="preserve">So, inside the if check we know we are getting a change to the </w:t>
+      </w:r>
+      <w:proofErr w:type="spellStart"/>
+      <w:r>
+        <w:t>IncomingDamage</w:t>
+      </w:r>
+      <w:proofErr w:type="spellEnd"/>
+      <w:r>
+        <w:t xml:space="preserve"> Meta Attribute</w:t>
+      </w:r>
+    </w:p>
+    <w:p>
+      <w:r>
+        <w:t xml:space="preserve">As </w:t>
+      </w:r>
+      <w:proofErr w:type="spellStart"/>
+      <w:r>
+        <w:t>IncomingDamage</w:t>
+      </w:r>
+      <w:proofErr w:type="spellEnd"/>
+      <w:r>
+        <w:t xml:space="preserve"> is a Meta, it should be used for </w:t>
+      </w:r>
+      <w:proofErr w:type="spellStart"/>
+      <w:r>
+        <w:t>it’s</w:t>
+      </w:r>
+      <w:proofErr w:type="spellEnd"/>
+      <w:r>
+        <w:t xml:space="preserve"> value and then reset to zero – we will consume that data!</w:t>
+      </w:r>
+    </w:p>
+    <w:p>
+      <w:r>
+        <w:t xml:space="preserve">To do this we will make a local float variable that has the value </w:t>
+      </w:r>
+      <w:proofErr w:type="spellStart"/>
+      <w:r>
+        <w:t>IncomingDamage</w:t>
+      </w:r>
+      <w:proofErr w:type="spellEnd"/>
     </w:p>
     <w:p>
       <w:r>
@@ -666,8 +785,13 @@
       </w:r>
     </w:p>
     <w:p>
-      <w:r>
-        <w:t>IncomingDamage is now ready to take a new value, because we have received the data into this function</w:t>
+      <w:proofErr w:type="spellStart"/>
+      <w:r>
+        <w:t>IncomingDamage</w:t>
+      </w:r>
+      <w:proofErr w:type="spellEnd"/>
+      <w:r>
+        <w:t xml:space="preserve"> is now ready to take a new value, because we have received the data into this function</w:t>
       </w:r>
     </w:p>
     <w:p/>
@@ -726,7 +850,23 @@
     <w:p/>
     <w:p>
       <w:r>
-        <w:t>At this point, we can tell certain things about the damage that has been done; eg if NewHealth is 0 then we know that the damage done is fatal. So we can do something like this:</w:t>
+        <w:t xml:space="preserve">At this point, we can tell certain things about the damage that has been done; </w:t>
+      </w:r>
+      <w:proofErr w:type="spellStart"/>
+      <w:r>
+        <w:t>eg</w:t>
+      </w:r>
+      <w:proofErr w:type="spellEnd"/>
+      <w:r>
+        <w:t xml:space="preserve"> if </w:t>
+      </w:r>
+      <w:proofErr w:type="spellStart"/>
+      <w:r>
+        <w:t>NewHealth</w:t>
+      </w:r>
+      <w:proofErr w:type="spellEnd"/>
+      <w:r>
+        <w:t xml:space="preserve"> is 0 then we know that the damage done is fatal. So we can do something like this:</w:t>
       </w:r>
     </w:p>
     <w:p>
@@ -773,18 +913,55 @@
     </w:p>
     <w:p>
       <w:r>
-        <w:t>If NewHealth is equal to or less than 0 we know that bFatal will be true - enough damage was done to kill the owner of this attribute set</w:t>
-      </w:r>
-    </w:p>
-    <w:p>
-      <w:r>
-        <w:t>So this is basically how it should work – we use the meta instead of changing health and the gameplay effects that currently affect health will be changed to affect the Meta on the target, and they will be adding to it, not subtracting, because the subtraction is done here in NewHealth – LocalIncomingDamage</w:t>
-      </w:r>
+        <w:t xml:space="preserve">If </w:t>
+      </w:r>
+      <w:proofErr w:type="spellStart"/>
+      <w:r>
+        <w:t>NewHealth</w:t>
+      </w:r>
+      <w:proofErr w:type="spellEnd"/>
+      <w:r>
+        <w:t xml:space="preserve"> is equal to or less than 0 we know that </w:t>
+      </w:r>
+      <w:proofErr w:type="spellStart"/>
+      <w:r>
+        <w:t>bFatal</w:t>
+      </w:r>
+      <w:proofErr w:type="spellEnd"/>
+      <w:r>
+        <w:t xml:space="preserve"> will be true - enough damage was done to kill the owner of this attribute set</w:t>
+      </w:r>
+    </w:p>
+    <w:p>
+      <w:r>
+        <w:t xml:space="preserve">So this is basically how it should work – we use the meta instead of changing health and the gameplay effects that currently affect health will be changed to affect the Meta on the target, and they will be adding to it, not subtracting, because the subtraction is done here in </w:t>
+      </w:r>
+      <w:proofErr w:type="spellStart"/>
+      <w:r>
+        <w:t>NewHealth</w:t>
+      </w:r>
+      <w:proofErr w:type="spellEnd"/>
+      <w:r>
+        <w:t xml:space="preserve"> – </w:t>
+      </w:r>
+      <w:proofErr w:type="spellStart"/>
+      <w:r>
+        <w:t>LocalIncomingDamage</w:t>
+      </w:r>
+      <w:proofErr w:type="spellEnd"/>
     </w:p>
     <w:p/>
     <w:p>
       <w:r>
-        <w:t>In GE_Damage:</w:t>
+        <w:t xml:space="preserve">In </w:t>
+      </w:r>
+      <w:proofErr w:type="spellStart"/>
+      <w:r>
+        <w:t>GE_Damage</w:t>
+      </w:r>
+      <w:proofErr w:type="spellEnd"/>
+      <w:r>
+        <w:t>:</w:t>
       </w:r>
     </w:p>
     <w:p>
@@ -878,7 +1055,15 @@
     </w:p>
     <w:p>
       <w:r>
-        <w:t>The bar is going down; we’re doing damage with a meta attribute</w:t>
+        <w:t xml:space="preserve">The bar is going down; we’re doing damage with a </w:t>
+      </w:r>
+      <w:proofErr w:type="spellStart"/>
+      <w:r>
+        <w:t>meta</w:t>
+      </w:r>
+      <w:proofErr w:type="spellEnd"/>
+      <w:r>
+        <w:t xml:space="preserve"> attribute</w:t>
       </w:r>
       <w:r>
         <w:t>, which allows us to do all kinds of things; we can check the damage done, perform custom calculations</w:t>
@@ -891,7 +1076,15 @@
     </w:p>
     <w:p>
       <w:r>
-        <w:t>GE looks better but we’re still hard-coding 25 for the damage – would be better if this were linked to the Gameplay Ability somehow, so if the Gameplay Ability has it’s own damage variable, how do we make sure that the Gameplay Effect is using the Damage from the Gameplay Ability?</w:t>
+        <w:t xml:space="preserve">GE looks better but we’re still hard-coding 25 for the damage – would be better if this were linked to the Gameplay Ability somehow, so if the Gameplay Ability has </w:t>
+      </w:r>
+      <w:proofErr w:type="spellStart"/>
+      <w:r>
+        <w:t>it’s</w:t>
+      </w:r>
+      <w:proofErr w:type="spellEnd"/>
+      <w:r>
+        <w:t xml:space="preserve"> own damage variable, how do we make sure that the Gameplay Effect is using the Damage from the Gameplay Ability?</w:t>
       </w:r>
     </w:p>
     <w:p>
@@ -951,6 +1144,651 @@
       </w:r>
     </w:p>
     <w:p/>
+    <w:p/>
+    <w:p/>
+    <w:p/>
+    <w:p/>
+    <w:p>
+      <w:pPr>
+        <w:pStyle w:val="Heading1"/>
+      </w:pPr>
+    </w:p>
+    <w:p>
+      <w:pPr>
+        <w:pStyle w:val="Heading1"/>
+      </w:pPr>
+      <w:r>
+        <w:t>Set By Caller Magnitude</w:t>
+      </w:r>
+    </w:p>
+    <w:p/>
+    <w:p>
+      <w:r>
+        <w:t>A Gameplay Ability may have a base damage value that we’d like to set on the Gameplay Effect that the ability is causing</w:t>
+      </w:r>
+    </w:p>
+    <w:p>
+      <w:r>
+        <w:t>Currently the Effect Spec when launching a projectile is handled like this:</w:t>
+      </w:r>
+    </w:p>
+    <w:p>
+      <w:r>
+        <w:rPr>
+          <w:noProof/>
+        </w:rPr>
+        <w:drawing>
+          <wp:inline distT="0" distB="0" distL="0" distR="0" wp14:anchorId="08C64216" wp14:editId="24989AFC">
+            <wp:extent cx="5731510" cy="280670"/>
+            <wp:effectExtent l="0" t="0" r="2540" b="5080"/>
+            <wp:docPr id="13" name="Picture 13"/>
+            <wp:cNvGraphicFramePr>
+              <a:graphicFrameLocks xmlns:a="http://schemas.openxmlformats.org/drawingml/2006/main" noChangeAspect="1"/>
+            </wp:cNvGraphicFramePr>
+            <a:graphic xmlns:a="http://schemas.openxmlformats.org/drawingml/2006/main">
+              <a:graphicData uri="http://schemas.openxmlformats.org/drawingml/2006/picture">
+                <pic:pic xmlns:pic="http://schemas.openxmlformats.org/drawingml/2006/picture">
+                  <pic:nvPicPr>
+                    <pic:cNvPr id="1" name=""/>
+                    <pic:cNvPicPr/>
+                  </pic:nvPicPr>
+                  <pic:blipFill>
+                    <a:blip r:embed="rId17"/>
+                    <a:stretch>
+                      <a:fillRect/>
+                    </a:stretch>
+                  </pic:blipFill>
+                  <pic:spPr>
+                    <a:xfrm>
+                      <a:off x="0" y="0"/>
+                      <a:ext cx="5731510" cy="280670"/>
+                    </a:xfrm>
+                    <a:prstGeom prst="rect">
+                      <a:avLst/>
+                    </a:prstGeom>
+                  </pic:spPr>
+                </pic:pic>
+              </a:graphicData>
+            </a:graphic>
+          </wp:inline>
+        </w:drawing>
+      </w:r>
+    </w:p>
+    <w:p>
+      <w:r>
+        <w:t xml:space="preserve">We are creating a Gameplay Effect Spec with </w:t>
+      </w:r>
+      <w:proofErr w:type="spellStart"/>
+      <w:r>
+        <w:t>MakeOutgoingSpec</w:t>
+      </w:r>
+      <w:proofErr w:type="spellEnd"/>
+      <w:r>
+        <w:t xml:space="preserve"> and then taking the </w:t>
+      </w:r>
+      <w:proofErr w:type="spellStart"/>
+      <w:r>
+        <w:t>SpecHandle</w:t>
+      </w:r>
+      <w:proofErr w:type="spellEnd"/>
+      <w:r>
+        <w:t xml:space="preserve"> and setting that on the projectile – the projectile has a Damage Effect Spec Handle variable that we are setting</w:t>
+      </w:r>
+    </w:p>
+    <w:p>
+      <w:r>
+        <w:t>So we’re setting the Damage Gameplay Effect for the projectile spell, but as soon as we set the Spec Handle for the Projectile – which will apply it later – that Spec Handle should carry the information for how much damage to cause. We should be able to set that here from our ability, if the ability wants to have some value – the ability itself should determine how much damage to do, not the effect</w:t>
+      </w:r>
+    </w:p>
+    <w:p>
+      <w:r>
+        <w:t>To do this we can use the Set By Caller option on the Gameplay Effect</w:t>
+      </w:r>
+    </w:p>
+    <w:p/>
+    <w:p>
+      <w:r>
+        <w:t>Set By Caller Magnitudes are Key/Value pairs; where the key is a gameplay tag, so we need a gameplay tag to identify the Set By Caller magnitude</w:t>
+      </w:r>
+    </w:p>
+    <w:p>
+      <w:r>
+        <w:t xml:space="preserve">First we’ll make a Gameplay Tag for Damage in the </w:t>
+      </w:r>
+      <w:proofErr w:type="spellStart"/>
+      <w:r>
+        <w:t>AuraGameplayTags</w:t>
+      </w:r>
+      <w:proofErr w:type="spellEnd"/>
+      <w:r>
+        <w:t xml:space="preserve"> singleton</w:t>
+      </w:r>
+    </w:p>
+    <w:p>
+      <w:r>
+        <w:rPr>
+          <w:noProof/>
+        </w:rPr>
+        <w:drawing>
+          <wp:inline distT="0" distB="0" distL="0" distR="0" wp14:anchorId="70254AA6" wp14:editId="5B2EA7E3">
+            <wp:extent cx="1682635" cy="826936"/>
+            <wp:effectExtent l="0" t="0" r="0" b="0"/>
+            <wp:docPr id="14" name="Picture 14" descr="A screen shot of a computer&#10;&#10;Description automatically generated"/>
+            <wp:cNvGraphicFramePr>
+              <a:graphicFrameLocks xmlns:a="http://schemas.openxmlformats.org/drawingml/2006/main" noChangeAspect="1"/>
+            </wp:cNvGraphicFramePr>
+            <a:graphic xmlns:a="http://schemas.openxmlformats.org/drawingml/2006/main">
+              <a:graphicData uri="http://schemas.openxmlformats.org/drawingml/2006/picture">
+                <pic:pic xmlns:pic="http://schemas.openxmlformats.org/drawingml/2006/picture">
+                  <pic:nvPicPr>
+                    <pic:cNvPr id="14" name="Picture 14" descr="A screen shot of a computer&#10;&#10;Description automatically generated"/>
+                    <pic:cNvPicPr/>
+                  </pic:nvPicPr>
+                  <pic:blipFill>
+                    <a:blip r:embed="rId18"/>
+                    <a:stretch>
+                      <a:fillRect/>
+                    </a:stretch>
+                  </pic:blipFill>
+                  <pic:spPr>
+                    <a:xfrm>
+                      <a:off x="0" y="0"/>
+                      <a:ext cx="1693527" cy="832289"/>
+                    </a:xfrm>
+                    <a:prstGeom prst="rect">
+                      <a:avLst/>
+                    </a:prstGeom>
+                  </pic:spPr>
+                </pic:pic>
+              </a:graphicData>
+            </a:graphic>
+          </wp:inline>
+        </w:drawing>
+      </w:r>
+      <w:r>
+        <w:rPr>
+          <w:noProof/>
+        </w:rPr>
+        <w:drawing>
+          <wp:inline distT="0" distB="0" distL="0" distR="0" wp14:anchorId="33EBDF93" wp14:editId="04E448F4">
+            <wp:extent cx="4039263" cy="801801"/>
+            <wp:effectExtent l="0" t="0" r="0" b="0"/>
+            <wp:docPr id="15" name="Picture 15" descr="A black screen with blue and green text&#10;&#10;Description automatically generated"/>
+            <wp:cNvGraphicFramePr>
+              <a:graphicFrameLocks xmlns:a="http://schemas.openxmlformats.org/drawingml/2006/main" noChangeAspect="1"/>
+            </wp:cNvGraphicFramePr>
+            <a:graphic xmlns:a="http://schemas.openxmlformats.org/drawingml/2006/main">
+              <a:graphicData uri="http://schemas.openxmlformats.org/drawingml/2006/picture">
+                <pic:pic xmlns:pic="http://schemas.openxmlformats.org/drawingml/2006/picture">
+                  <pic:nvPicPr>
+                    <pic:cNvPr id="15" name="Picture 15" descr="A black screen with blue and green text&#10;&#10;Description automatically generated"/>
+                    <pic:cNvPicPr/>
+                  </pic:nvPicPr>
+                  <pic:blipFill>
+                    <a:blip r:embed="rId19"/>
+                    <a:stretch>
+                      <a:fillRect/>
+                    </a:stretch>
+                  </pic:blipFill>
+                  <pic:spPr>
+                    <a:xfrm>
+                      <a:off x="0" y="0"/>
+                      <a:ext cx="4096230" cy="813109"/>
+                    </a:xfrm>
+                    <a:prstGeom prst="rect">
+                      <a:avLst/>
+                    </a:prstGeom>
+                  </pic:spPr>
+                </pic:pic>
+              </a:graphicData>
+            </a:graphic>
+          </wp:inline>
+        </w:drawing>
+      </w:r>
+    </w:p>
+    <w:p>
+      <w:r>
+        <w:t>Now we have a native Gameplay Tag for Damage and we can use it in code</w:t>
+      </w:r>
+    </w:p>
+    <w:p>
+      <w:r>
+        <w:t>In AuraProjectileSpell.cpp:</w:t>
+      </w:r>
+    </w:p>
+    <w:p>
+      <w:r>
+        <w:rPr>
+          <w:noProof/>
+        </w:rPr>
+        <w:drawing>
+          <wp:inline distT="0" distB="0" distL="0" distR="0" wp14:anchorId="7F19D026" wp14:editId="1C5342DD">
+            <wp:extent cx="2933700" cy="409575"/>
+            <wp:effectExtent l="0" t="0" r="0" b="9525"/>
+            <wp:docPr id="16" name="Picture 16"/>
+            <wp:cNvGraphicFramePr>
+              <a:graphicFrameLocks xmlns:a="http://schemas.openxmlformats.org/drawingml/2006/main" noChangeAspect="1"/>
+            </wp:cNvGraphicFramePr>
+            <a:graphic xmlns:a="http://schemas.openxmlformats.org/drawingml/2006/main">
+              <a:graphicData uri="http://schemas.openxmlformats.org/drawingml/2006/picture">
+                <pic:pic xmlns:pic="http://schemas.openxmlformats.org/drawingml/2006/picture">
+                  <pic:nvPicPr>
+                    <pic:cNvPr id="1" name=""/>
+                    <pic:cNvPicPr/>
+                  </pic:nvPicPr>
+                  <pic:blipFill>
+                    <a:blip r:embed="rId20"/>
+                    <a:stretch>
+                      <a:fillRect/>
+                    </a:stretch>
+                  </pic:blipFill>
+                  <pic:spPr>
+                    <a:xfrm>
+                      <a:off x="0" y="0"/>
+                      <a:ext cx="2933700" cy="409575"/>
+                    </a:xfrm>
+                    <a:prstGeom prst="rect">
+                      <a:avLst/>
+                    </a:prstGeom>
+                  </pic:spPr>
+                </pic:pic>
+              </a:graphicData>
+            </a:graphic>
+          </wp:inline>
+        </w:drawing>
+      </w:r>
+    </w:p>
+    <w:p>
+      <w:r>
+        <w:t>We’ll Get the gameplay tags right before applying the Spec Handle:</w:t>
+      </w:r>
+    </w:p>
+    <w:p>
+      <w:r>
+        <w:rPr>
+          <w:noProof/>
+        </w:rPr>
+        <w:drawing>
+          <wp:inline distT="0" distB="0" distL="0" distR="0" wp14:anchorId="1D429D7B" wp14:editId="1FA04756">
+            <wp:extent cx="4257675" cy="1009650"/>
+            <wp:effectExtent l="0" t="0" r="9525" b="0"/>
+            <wp:docPr id="17" name="Picture 17" descr="A screen shot of a computer&#10;&#10;Description automatically generated"/>
+            <wp:cNvGraphicFramePr>
+              <a:graphicFrameLocks xmlns:a="http://schemas.openxmlformats.org/drawingml/2006/main" noChangeAspect="1"/>
+            </wp:cNvGraphicFramePr>
+            <a:graphic xmlns:a="http://schemas.openxmlformats.org/drawingml/2006/main">
+              <a:graphicData uri="http://schemas.openxmlformats.org/drawingml/2006/picture">
+                <pic:pic xmlns:pic="http://schemas.openxmlformats.org/drawingml/2006/picture">
+                  <pic:nvPicPr>
+                    <pic:cNvPr id="17" name="Picture 17" descr="A screen shot of a computer&#10;&#10;Description automatically generated"/>
+                    <pic:cNvPicPr/>
+                  </pic:nvPicPr>
+                  <pic:blipFill>
+                    <a:blip r:embed="rId21"/>
+                    <a:stretch>
+                      <a:fillRect/>
+                    </a:stretch>
+                  </pic:blipFill>
+                  <pic:spPr>
+                    <a:xfrm>
+                      <a:off x="0" y="0"/>
+                      <a:ext cx="4257675" cy="1009650"/>
+                    </a:xfrm>
+                    <a:prstGeom prst="rect">
+                      <a:avLst/>
+                    </a:prstGeom>
+                  </pic:spPr>
+                </pic:pic>
+              </a:graphicData>
+            </a:graphic>
+          </wp:inline>
+        </w:drawing>
+      </w:r>
+    </w:p>
+    <w:p>
+      <w:r>
+        <w:t>And now we can use a Set By Caller magnitude</w:t>
+      </w:r>
+    </w:p>
+    <w:p>
+      <w:r>
+        <w:lastRenderedPageBreak/>
+        <w:t xml:space="preserve">This is done using the </w:t>
+      </w:r>
+      <w:proofErr w:type="spellStart"/>
+      <w:r>
+        <w:t>AbilitySystemBlueprintLibrary</w:t>
+      </w:r>
+      <w:proofErr w:type="spellEnd"/>
+    </w:p>
+    <w:p>
+      <w:r>
+        <w:rPr>
+          <w:noProof/>
+        </w:rPr>
+        <w:drawing>
+          <wp:inline distT="0" distB="0" distL="0" distR="0" wp14:anchorId="08EA3C27" wp14:editId="5A6DBA85">
+            <wp:extent cx="5731510" cy="741680"/>
+            <wp:effectExtent l="0" t="0" r="2540" b="1270"/>
+            <wp:docPr id="18" name="Picture 18" descr="A screenshot of a computer&#10;&#10;Description automatically generated"/>
+            <wp:cNvGraphicFramePr>
+              <a:graphicFrameLocks xmlns:a="http://schemas.openxmlformats.org/drawingml/2006/main" noChangeAspect="1"/>
+            </wp:cNvGraphicFramePr>
+            <a:graphic xmlns:a="http://schemas.openxmlformats.org/drawingml/2006/main">
+              <a:graphicData uri="http://schemas.openxmlformats.org/drawingml/2006/picture">
+                <pic:pic xmlns:pic="http://schemas.openxmlformats.org/drawingml/2006/picture">
+                  <pic:nvPicPr>
+                    <pic:cNvPr id="18" name="Picture 18" descr="A screenshot of a computer&#10;&#10;Description automatically generated"/>
+                    <pic:cNvPicPr/>
+                  </pic:nvPicPr>
+                  <pic:blipFill>
+                    <a:blip r:embed="rId22"/>
+                    <a:stretch>
+                      <a:fillRect/>
+                    </a:stretch>
+                  </pic:blipFill>
+                  <pic:spPr>
+                    <a:xfrm>
+                      <a:off x="0" y="0"/>
+                      <a:ext cx="5731510" cy="741680"/>
+                    </a:xfrm>
+                    <a:prstGeom prst="rect">
+                      <a:avLst/>
+                    </a:prstGeom>
+                  </pic:spPr>
+                </pic:pic>
+              </a:graphicData>
+            </a:graphic>
+          </wp:inline>
+        </w:drawing>
+      </w:r>
+    </w:p>
+    <w:p>
+      <w:r>
+        <w:t>Assign Tag set By Caller Magnitude requires a Gameplay Effect Spec Handle, a Tag and a Magnitude</w:t>
+      </w:r>
+    </w:p>
+    <w:p>
+      <w:r>
+        <w:t xml:space="preserve">We’ll use </w:t>
+      </w:r>
+      <w:proofErr w:type="spellStart"/>
+      <w:r>
+        <w:t>SpecHandle</w:t>
+      </w:r>
+      <w:proofErr w:type="spellEnd"/>
+      <w:r>
+        <w:t xml:space="preserve"> for this.</w:t>
+      </w:r>
+    </w:p>
+    <w:p>
+      <w:r>
+        <w:t xml:space="preserve">Next it requires a Gameplay Tag called </w:t>
+      </w:r>
+      <w:proofErr w:type="spellStart"/>
+      <w:r>
+        <w:t>DataTag</w:t>
+      </w:r>
+      <w:proofErr w:type="spellEnd"/>
+      <w:r>
+        <w:t xml:space="preserve"> – this is how we identify the magnitude value, because you can assign multiple </w:t>
+      </w:r>
+      <w:proofErr w:type="spellStart"/>
+      <w:r>
+        <w:t>SetByCaller</w:t>
+      </w:r>
+      <w:proofErr w:type="spellEnd"/>
+      <w:r>
+        <w:t xml:space="preserve"> magnitudes to a gameplay effect spec.</w:t>
+      </w:r>
+    </w:p>
+    <w:p>
+      <w:r>
+        <w:t>We’ll set a Key/Value pair, where the Key is the Damage tag</w:t>
+      </w:r>
+    </w:p>
+    <w:p>
+      <w:r>
+        <w:t xml:space="preserve">And finally the magnitude is whatever we set here; the projectile spell could have </w:t>
+      </w:r>
+      <w:proofErr w:type="spellStart"/>
+      <w:r>
+        <w:t>it’s</w:t>
+      </w:r>
+      <w:proofErr w:type="spellEnd"/>
+      <w:r>
+        <w:t xml:space="preserve"> own Damage variable.</w:t>
+      </w:r>
+    </w:p>
+    <w:p>
+      <w:r>
+        <w:t>For the moment, as a proof of concept, we’ll hardcode 50</w:t>
+      </w:r>
+    </w:p>
+    <w:p>
+      <w:r>
+        <w:rPr>
+          <w:noProof/>
+        </w:rPr>
+        <w:drawing>
+          <wp:inline distT="0" distB="0" distL="0" distR="0" wp14:anchorId="671AB0F5" wp14:editId="0B1EB9C7">
+            <wp:extent cx="5731510" cy="355600"/>
+            <wp:effectExtent l="0" t="0" r="2540" b="6350"/>
+            <wp:docPr id="19" name="Picture 19"/>
+            <wp:cNvGraphicFramePr>
+              <a:graphicFrameLocks xmlns:a="http://schemas.openxmlformats.org/drawingml/2006/main" noChangeAspect="1"/>
+            </wp:cNvGraphicFramePr>
+            <a:graphic xmlns:a="http://schemas.openxmlformats.org/drawingml/2006/main">
+              <a:graphicData uri="http://schemas.openxmlformats.org/drawingml/2006/picture">
+                <pic:pic xmlns:pic="http://schemas.openxmlformats.org/drawingml/2006/picture">
+                  <pic:nvPicPr>
+                    <pic:cNvPr id="1" name=""/>
+                    <pic:cNvPicPr/>
+                  </pic:nvPicPr>
+                  <pic:blipFill>
+                    <a:blip r:embed="rId23"/>
+                    <a:stretch>
+                      <a:fillRect/>
+                    </a:stretch>
+                  </pic:blipFill>
+                  <pic:spPr>
+                    <a:xfrm>
+                      <a:off x="0" y="0"/>
+                      <a:ext cx="5731510" cy="355600"/>
+                    </a:xfrm>
+                    <a:prstGeom prst="rect">
+                      <a:avLst/>
+                    </a:prstGeom>
+                  </pic:spPr>
+                </pic:pic>
+              </a:graphicData>
+            </a:graphic>
+          </wp:inline>
+        </w:drawing>
+      </w:r>
+    </w:p>
+    <w:p>
+      <w:r>
+        <w:t>So now the spec handle is carrying along a key/value pair – the Damage gameplay tag and the value 50</w:t>
+      </w:r>
+    </w:p>
+    <w:p/>
+    <w:p>
+      <w:r>
+        <w:t>Now we just need to access that key/value pair from within the Gameplay Effect when applying a modifier</w:t>
+      </w:r>
+    </w:p>
+    <w:p>
+      <w:r>
+        <w:t xml:space="preserve">In </w:t>
+      </w:r>
+      <w:proofErr w:type="spellStart"/>
+      <w:r>
+        <w:t>GE_Damage</w:t>
+      </w:r>
+      <w:proofErr w:type="spellEnd"/>
+      <w:r>
+        <w:t>:</w:t>
+      </w:r>
+    </w:p>
+    <w:p>
+      <w:r>
+        <w:rPr>
+          <w:noProof/>
+        </w:rPr>
+        <w:drawing>
+          <wp:inline distT="0" distB="0" distL="0" distR="0" wp14:anchorId="58F6B544" wp14:editId="14AFF083">
+            <wp:extent cx="5731510" cy="1031240"/>
+            <wp:effectExtent l="0" t="0" r="2540" b="0"/>
+            <wp:docPr id="20" name="Picture 20" descr="A black and white background&#10;&#10;Description automatically generated with medium confidence"/>
+            <wp:cNvGraphicFramePr>
+              <a:graphicFrameLocks xmlns:a="http://schemas.openxmlformats.org/drawingml/2006/main" noChangeAspect="1"/>
+            </wp:cNvGraphicFramePr>
+            <a:graphic xmlns:a="http://schemas.openxmlformats.org/drawingml/2006/main">
+              <a:graphicData uri="http://schemas.openxmlformats.org/drawingml/2006/picture">
+                <pic:pic xmlns:pic="http://schemas.openxmlformats.org/drawingml/2006/picture">
+                  <pic:nvPicPr>
+                    <pic:cNvPr id="20" name="Picture 20" descr="A black and white background&#10;&#10;Description automatically generated with medium confidence"/>
+                    <pic:cNvPicPr/>
+                  </pic:nvPicPr>
+                  <pic:blipFill>
+                    <a:blip r:embed="rId24"/>
+                    <a:stretch>
+                      <a:fillRect/>
+                    </a:stretch>
+                  </pic:blipFill>
+                  <pic:spPr>
+                    <a:xfrm>
+                      <a:off x="0" y="0"/>
+                      <a:ext cx="5731510" cy="1031240"/>
+                    </a:xfrm>
+                    <a:prstGeom prst="rect">
+                      <a:avLst/>
+                    </a:prstGeom>
+                  </pic:spPr>
+                </pic:pic>
+              </a:graphicData>
+            </a:graphic>
+          </wp:inline>
+        </w:drawing>
+      </w:r>
+    </w:p>
+    <w:p>
+      <w:r>
+        <w:t xml:space="preserve">Once Set By Caller is applied there’s a new dropdown. Because we can have multiple Set By Caller magnitudes on a gameplay effect spec we need to choose which one, and they are identified by the gameplay tag key </w:t>
+      </w:r>
+    </w:p>
+    <w:p>
+      <w:r>
+        <w:rPr>
+          <w:noProof/>
+        </w:rPr>
+        <w:drawing>
+          <wp:inline distT="0" distB="0" distL="0" distR="0" wp14:anchorId="14B6929C" wp14:editId="7DA71495">
+            <wp:extent cx="5731510" cy="1256030"/>
+            <wp:effectExtent l="0" t="0" r="2540" b="1270"/>
+            <wp:docPr id="21" name="Picture 21" descr="A black and white screen&#10;&#10;Description automatically generated"/>
+            <wp:cNvGraphicFramePr>
+              <a:graphicFrameLocks xmlns:a="http://schemas.openxmlformats.org/drawingml/2006/main" noChangeAspect="1"/>
+            </wp:cNvGraphicFramePr>
+            <a:graphic xmlns:a="http://schemas.openxmlformats.org/drawingml/2006/main">
+              <a:graphicData uri="http://schemas.openxmlformats.org/drawingml/2006/picture">
+                <pic:pic xmlns:pic="http://schemas.openxmlformats.org/drawingml/2006/picture">
+                  <pic:nvPicPr>
+                    <pic:cNvPr id="21" name="Picture 21" descr="A black and white screen&#10;&#10;Description automatically generated"/>
+                    <pic:cNvPicPr/>
+                  </pic:nvPicPr>
+                  <pic:blipFill>
+                    <a:blip r:embed="rId25"/>
+                    <a:stretch>
+                      <a:fillRect/>
+                    </a:stretch>
+                  </pic:blipFill>
+                  <pic:spPr>
+                    <a:xfrm>
+                      <a:off x="0" y="0"/>
+                      <a:ext cx="5731510" cy="1256030"/>
+                    </a:xfrm>
+                    <a:prstGeom prst="rect">
+                      <a:avLst/>
+                    </a:prstGeom>
+                  </pic:spPr>
+                </pic:pic>
+              </a:graphicData>
+            </a:graphic>
+          </wp:inline>
+        </w:drawing>
+      </w:r>
+    </w:p>
+    <w:p>
+      <w:r>
+        <w:t xml:space="preserve">As soon as we pick this tag, this modifier will do 50 damage, because that’s the value we associated with this key when we called </w:t>
+      </w:r>
+      <w:proofErr w:type="spellStart"/>
+      <w:r>
+        <w:t>AssignTagSetByCallerMagnitude</w:t>
+      </w:r>
+      <w:proofErr w:type="spellEnd"/>
+      <w:r>
+        <w:t xml:space="preserve"> </w:t>
+      </w:r>
+    </w:p>
+    <w:p>
+      <w:r>
+        <w:rPr>
+          <w:noProof/>
+        </w:rPr>
+        <w:lastRenderedPageBreak/>
+        <w:drawing>
+          <wp:inline distT="0" distB="0" distL="0" distR="0" wp14:anchorId="20FED12C" wp14:editId="6AAB536F">
+            <wp:extent cx="1362075" cy="2762250"/>
+            <wp:effectExtent l="0" t="0" r="9525" b="0"/>
+            <wp:docPr id="22" name="Picture 22" descr="A screenshot of a video game&#10;&#10;Description automatically generated"/>
+            <wp:cNvGraphicFramePr>
+              <a:graphicFrameLocks xmlns:a="http://schemas.openxmlformats.org/drawingml/2006/main" noChangeAspect="1"/>
+            </wp:cNvGraphicFramePr>
+            <a:graphic xmlns:a="http://schemas.openxmlformats.org/drawingml/2006/main">
+              <a:graphicData uri="http://schemas.openxmlformats.org/drawingml/2006/picture">
+                <pic:pic xmlns:pic="http://schemas.openxmlformats.org/drawingml/2006/picture">
+                  <pic:nvPicPr>
+                    <pic:cNvPr id="22" name="Picture 22" descr="A screenshot of a video game&#10;&#10;Description automatically generated"/>
+                    <pic:cNvPicPr/>
+                  </pic:nvPicPr>
+                  <pic:blipFill>
+                    <a:blip r:embed="rId26"/>
+                    <a:stretch>
+                      <a:fillRect/>
+                    </a:stretch>
+                  </pic:blipFill>
+                  <pic:spPr>
+                    <a:xfrm>
+                      <a:off x="0" y="0"/>
+                      <a:ext cx="1362075" cy="2762250"/>
+                    </a:xfrm>
+                    <a:prstGeom prst="rect">
+                      <a:avLst/>
+                    </a:prstGeom>
+                  </pic:spPr>
+                </pic:pic>
+              </a:graphicData>
+            </a:graphic>
+          </wp:inline>
+        </w:drawing>
+      </w:r>
+    </w:p>
+    <w:p>
+      <w:r>
+        <w:t xml:space="preserve">So the damage is now controlled by the Gameplay Ability, not the Gameplay Effect (even if we’re still hardcoding for the moment). We can set a base damage property based on the Gameplay Ability’s level. So we can add a member variable to the </w:t>
+      </w:r>
+      <w:proofErr w:type="spellStart"/>
+      <w:r>
+        <w:t>AuraGameplayAbility</w:t>
+      </w:r>
+      <w:proofErr w:type="spellEnd"/>
+      <w:r>
+        <w:t xml:space="preserve"> class to handle damage </w:t>
+      </w:r>
+    </w:p>
     <w:sectPr>
       <w:pgSz w:w="11906" w:h="16838"/>
       <w:pgMar w:top="1440" w:right="1440" w:bottom="1440" w:left="1440" w:header="720" w:footer="720" w:gutter="0"/>

</xml_diff>